<commit_message>
Parts of Sentences:  Regions of Washington
</commit_message>
<xml_diff>
--- a/possible_other_stuff/Paraphrasing Rubric for Directory.docx
+++ b/possible_other_stuff/Paraphrasing Rubric for Directory.docx
@@ -6,89 +6,81 @@
       <w:r>
         <w:t>You broke large sentences into smaller sentences.</w:t>
       </w:r>
-    </w:p>
-    <w:p>
-      <w:r>
-        <w:t>You made larger sentences from smaller sentences.</w:t>
-      </w:r>
-    </w:p>
-    <w:p>
-      <w:r>
-        <w:t>You moved words and phrases within sentences.</w:t>
-      </w:r>
-    </w:p>
-    <w:p>
-      <w:r>
-        <w:t>You moved sentences within paragraphs.</w:t>
-      </w:r>
-    </w:p>
-    <w:p>
-      <w:r>
-        <w:t>You substituted antecedents for pronouns.</w:t>
-      </w:r>
-    </w:p>
-    <w:p>
-      <w:r>
-        <w:t>You substituted pronouns for antecedents.</w:t>
-      </w:r>
-    </w:p>
-    <w:p>
-      <w:r>
-        <w:t>You substituted words and phrases for the variables that stand for them (e.g., otherwise, elsewhere).</w:t>
-      </w:r>
-    </w:p>
-    <w:p>
-      <w:r>
-        <w:t>You substituted variables (e.g., otherwise, elsewhere)</w:t>
-      </w:r>
-      <w:r>
-        <w:t xml:space="preserve"> for </w:t>
-      </w:r>
-      <w:r>
-        <w:t>words and phrases</w:t>
-      </w:r>
-      <w:r>
-        <w:t xml:space="preserve"> they stand for</w:t>
-      </w:r>
-      <w:r>
-        <w:t>.</w:t>
-      </w:r>
-    </w:p>
-    <w:p>
-      <w:r>
-        <w:t>You substituted synonyms for less familiar words.</w:t>
-      </w:r>
-    </w:p>
-    <w:p>
-      <w:r>
-        <w:t>You added words identifying the original text's structure.</w:t>
-      </w:r>
-    </w:p>
-    <w:p/>
-    <w:p>
-      <w:r>
-        <w:t>Beyond paraphrasing:</w:t>
-      </w:r>
-    </w:p>
-    <w:p>
-      <w:r>
-        <w:t>You added examples.</w:t>
-      </w:r>
-    </w:p>
-    <w:p>
-      <w:r>
-        <w:t>You added similes and metaphors.</w:t>
-      </w:r>
-    </w:p>
-    <w:p>
-      <w:r>
-        <w:t>You added counter-examples.</w:t>
-      </w:r>
-    </w:p>
-    <w:p>
       <w:bookmarkStart w:id="0" w:name="_GoBack"/>
       <w:bookmarkEnd w:id="0"/>
     </w:p>
+    <w:p>
+      <w:r>
+        <w:t>You made larger sentences from smaller sentences.</w:t>
+      </w:r>
+    </w:p>
+    <w:p>
+      <w:r>
+        <w:t>You moved words and phrases within sentences.</w:t>
+      </w:r>
+    </w:p>
+    <w:p>
+      <w:r>
+        <w:t>You moved sentences within paragraphs.</w:t>
+      </w:r>
+    </w:p>
+    <w:p>
+      <w:r>
+        <w:t>You substituted antecedents for pronouns.</w:t>
+      </w:r>
+    </w:p>
+    <w:p>
+      <w:r>
+        <w:t>You substituted pronouns for antecedents.</w:t>
+      </w:r>
+    </w:p>
+    <w:p>
+      <w:r>
+        <w:t>You substituted words and phrases for the variables that stand for them (e.g., otherwise, elsewhere).</w:t>
+      </w:r>
+    </w:p>
+    <w:p>
+      <w:r>
+        <w:t>You substituted variables (e.g., otherwise, elsewhere) for words and phrases they stand for.</w:t>
+      </w:r>
+    </w:p>
+    <w:p>
+      <w:r>
+        <w:t>You substituted synonyms for less familiar words.</w:t>
+      </w:r>
+    </w:p>
+    <w:p>
+      <w:r>
+        <w:t>You added words identifying the original text's structure.</w:t>
+      </w:r>
+    </w:p>
+    <w:p>
+      <w:r>
+        <w:t>You added words identifying the original text's rhetorical devices.</w:t>
+      </w:r>
+    </w:p>
+    <w:p/>
+    <w:p>
+      <w:r>
+        <w:t>Beyond paraphrasing:</w:t>
+      </w:r>
+    </w:p>
+    <w:p>
+      <w:r>
+        <w:t>You added examples.</w:t>
+      </w:r>
+    </w:p>
+    <w:p>
+      <w:r>
+        <w:t>You added similes and metaphors.</w:t>
+      </w:r>
+    </w:p>
+    <w:p>
+      <w:r>
+        <w:t>You added counter-examples.</w:t>
+      </w:r>
+    </w:p>
+    <w:p/>
     <w:p/>
     <w:p/>
     <w:sectPr>

</xml_diff>

<commit_message>
Geology of Washington, Part 1
</commit_message>
<xml_diff>
--- a/possible_other_stuff/Paraphrasing Rubric for Directory.docx
+++ b/possible_other_stuff/Paraphrasing Rubric for Directory.docx
@@ -4,10 +4,490 @@
   <w:body>
     <w:p>
       <w:r>
-        <w:t>You broke large sentences into smaller sentences.</w:t>
+        <w:t>"Say</w:t>
+      </w:r>
+      <w:r>
+        <w:t>ing</w:t>
+      </w:r>
+      <w:r>
+        <w:t xml:space="preserve"> it in your own words" is </w:t>
+      </w:r>
+      <w:r>
+        <w:t>a common</w:t>
+      </w:r>
+      <w:r>
+        <w:t xml:space="preserve"> </w:t>
+      </w:r>
+      <w:r>
+        <w:t>description of</w:t>
+      </w:r>
+      <w:r>
+        <w:t xml:space="preserve"> paraphrasing. It sounds easy. </w:t>
+      </w:r>
+      <w:r>
+        <w:t xml:space="preserve">So long as you </w:t>
+      </w:r>
+      <w:r>
+        <w:rPr>
+          <w:i/>
+        </w:rPr>
+        <w:t>have</w:t>
+      </w:r>
+      <w:r>
+        <w:t xml:space="preserve"> "your own words." </w:t>
+      </w:r>
+      <w:r>
+        <w:t>And so long as you</w:t>
+      </w:r>
+      <w:r>
+        <w:t xml:space="preserve"> understand the text you are </w:t>
+      </w:r>
+      <w:r>
+        <w:t xml:space="preserve">putting </w:t>
+      </w:r>
+      <w:r>
+        <w:rPr>
+          <w:i/>
+        </w:rPr>
+        <w:t>into</w:t>
+      </w:r>
+      <w:r>
+        <w:t xml:space="preserve"> "your own words</w:t>
+      </w:r>
+      <w:r>
+        <w:t>.</w:t>
+      </w:r>
+      <w:r>
+        <w:t>"</w:t>
+      </w:r>
+      <w:r>
+        <w:t xml:space="preserve"> </w:t>
       </w:r>
       <w:bookmarkStart w:id="0" w:name="_GoBack"/>
       <w:bookmarkEnd w:id="0"/>
+    </w:p>
+    <w:p/>
+    <w:p>
+      <w:r>
+        <w:t>A</w:t>
+      </w:r>
+      <w:r>
+        <w:t xml:space="preserve"> paraphrase is </w:t>
+      </w:r>
+      <w:r>
+        <w:t>different from</w:t>
+      </w:r>
+      <w:r>
+        <w:t xml:space="preserve"> a summary. A summary gives the main ideas of the </w:t>
+      </w:r>
+      <w:r>
+        <w:t xml:space="preserve">original </w:t>
+      </w:r>
+      <w:r>
+        <w:t xml:space="preserve">text. A summary </w:t>
+      </w:r>
+      <w:r>
+        <w:t>leaves out some of the details or maybe all of them.</w:t>
+      </w:r>
+      <w:r>
+        <w:t xml:space="preserve"> Your</w:t>
+      </w:r>
+      <w:r>
+        <w:t xml:space="preserve"> paraphrase </w:t>
+      </w:r>
+      <w:r>
+        <w:t>should</w:t>
+      </w:r>
+      <w:r>
+        <w:t xml:space="preserve"> not leave out anything </w:t>
+      </w:r>
+      <w:r>
+        <w:t>from</w:t>
+      </w:r>
+      <w:r>
+        <w:t xml:space="preserve"> the text</w:t>
+      </w:r>
+      <w:r>
+        <w:t xml:space="preserve">—or </w:t>
+      </w:r>
+      <w:r>
+        <w:t>the part of the text—that you are paraphrasing</w:t>
+      </w:r>
+      <w:r>
+        <w:t>.</w:t>
+      </w:r>
+    </w:p>
+    <w:p/>
+    <w:p>
+      <w:r>
+        <w:t>A</w:t>
+      </w:r>
+      <w:r>
+        <w:t xml:space="preserve"> paraphrase is </w:t>
+      </w:r>
+      <w:r>
+        <w:t>different from</w:t>
+      </w:r>
+      <w:r>
+        <w:t xml:space="preserve"> </w:t>
+      </w:r>
+      <w:r>
+        <w:t>an</w:t>
+      </w:r>
+      <w:r>
+        <w:t xml:space="preserve"> opinion. </w:t>
+      </w:r>
+      <w:r>
+        <w:t>Your paraphrase</w:t>
+      </w:r>
+      <w:r>
+        <w:t xml:space="preserve"> </w:t>
+      </w:r>
+      <w:r>
+        <w:t>should</w:t>
+      </w:r>
+      <w:r>
+        <w:t xml:space="preserve"> not </w:t>
+      </w:r>
+      <w:r>
+        <w:t xml:space="preserve">express </w:t>
+      </w:r>
+      <w:r>
+        <w:t>your</w:t>
+      </w:r>
+      <w:r>
+        <w:t xml:space="preserve"> opinions about the original text</w:t>
+      </w:r>
+      <w:r>
+        <w:t xml:space="preserve">. It should not say whether the text is well written. It should not say whether the ideas are good. It </w:t>
+      </w:r>
+      <w:r>
+        <w:t>should say what the text says—but "in your own words."</w:t>
+      </w:r>
+    </w:p>
+    <w:p/>
+    <w:p>
+      <w:r>
+        <w:t>There are many reasons why you might paraphrase a text, but you are basically telling what the text says without using a direct quote. Here is a text:</w:t>
+      </w:r>
+    </w:p>
+    <w:p/>
+    <w:p>
+      <w:r>
+        <w:t xml:space="preserve">After school the children lined up and walked to their busses. It was windy and cold, </w:t>
+      </w:r>
+      <w:r>
+        <w:t>but</w:t>
+      </w:r>
+      <w:r>
+        <w:t xml:space="preserve"> many of the children had not brought their coats. </w:t>
+      </w:r>
+    </w:p>
+    <w:p/>
+    <w:p>
+      <w:r>
+        <w:t>Here is a direct quote</w:t>
+      </w:r>
+      <w:r>
+        <w:t xml:space="preserve"> of part of the text</w:t>
+      </w:r>
+      <w:r>
+        <w:t xml:space="preserve">:  </w:t>
+      </w:r>
+    </w:p>
+    <w:p/>
+    <w:p>
+      <w:r>
+        <w:t>The text says, "It was windy and cold</w:t>
+      </w:r>
+      <w:r>
+        <w:t xml:space="preserve"> that day</w:t>
+      </w:r>
+      <w:r>
+        <w:t xml:space="preserve">, </w:t>
+      </w:r>
+      <w:r>
+        <w:t>but</w:t>
+      </w:r>
+      <w:r>
+        <w:t xml:space="preserve"> many of the children had not brought their coats."</w:t>
+      </w:r>
+    </w:p>
+    <w:p>
+      <w:pPr>
+        <w:pStyle w:val="ListParagraph"/>
+        <w:numPr>
+          <w:ilvl w:val="0"/>
+          <w:numId w:val="2"/>
+        </w:numPr>
+      </w:pPr>
+      <w:r>
+        <w:t>Notice that the part of the text that is quoted is given in exactly the same words as are in the original text.</w:t>
+      </w:r>
+    </w:p>
+    <w:p>
+      <w:pPr>
+        <w:pStyle w:val="ListParagraph"/>
+        <w:numPr>
+          <w:ilvl w:val="0"/>
+          <w:numId w:val="2"/>
+        </w:numPr>
+      </w:pPr>
+      <w:r>
+        <w:t xml:space="preserve">This is not too long of a quote, so it does not </w:t>
+      </w:r>
+      <w:r>
+        <w:rPr>
+          <w:i/>
+        </w:rPr>
+        <w:t>have</w:t>
+      </w:r>
+      <w:r>
+        <w:t xml:space="preserve"> to be paraphrased.</w:t>
+      </w:r>
+    </w:p>
+    <w:p>
+      <w:pPr>
+        <w:pStyle w:val="ListParagraph"/>
+        <w:numPr>
+          <w:ilvl w:val="0"/>
+          <w:numId w:val="2"/>
+        </w:numPr>
+      </w:pPr>
+      <w:r>
+        <w:t xml:space="preserve">However, it is not such a wonderfully expressed </w:t>
+      </w:r>
+      <w:r>
+        <w:t>piece of writing. Paraphrasing it will not spoil its beauty.</w:t>
+      </w:r>
+    </w:p>
+    <w:p/>
+    <w:p>
+      <w:r>
+        <w:t>So, h</w:t>
+      </w:r>
+      <w:r>
+        <w:t>ere is a paraphrase</w:t>
+      </w:r>
+      <w:r>
+        <w:t xml:space="preserve"> of the same part of the text</w:t>
+      </w:r>
+      <w:r>
+        <w:t xml:space="preserve">: </w:t>
+      </w:r>
+    </w:p>
+    <w:p>
+      <w:pPr>
+        <w:pStyle w:val="ListParagraph"/>
+        <w:numPr>
+          <w:ilvl w:val="0"/>
+          <w:numId w:val="5"/>
+        </w:numPr>
+      </w:pPr>
+      <w:r>
+        <w:t xml:space="preserve">It was a cold, windy day, </w:t>
+      </w:r>
+      <w:r>
+        <w:t>but</w:t>
+      </w:r>
+      <w:r>
+        <w:t xml:space="preserve"> many children did not have coats.</w:t>
+      </w:r>
+    </w:p>
+    <w:p/>
+    <w:p>
+      <w:r>
+        <w:t xml:space="preserve">Here is another paraphrase:  </w:t>
+      </w:r>
+    </w:p>
+    <w:p>
+      <w:pPr>
+        <w:pStyle w:val="ListParagraph"/>
+        <w:numPr>
+          <w:ilvl w:val="0"/>
+          <w:numId w:val="5"/>
+        </w:numPr>
+      </w:pPr>
+      <w:r>
+        <w:t>Many children had no coats, despite the cold and wind that day.</w:t>
+      </w:r>
+    </w:p>
+    <w:p/>
+    <w:p>
+      <w:r>
+        <w:t xml:space="preserve">Many of the words are the same in both of them. There are 17 words in the part we have taken from the original text. </w:t>
+      </w:r>
+    </w:p>
+    <w:p/>
+    <w:p>
+      <w:pPr>
+        <w:pStyle w:val="ListParagraph"/>
+        <w:numPr>
+          <w:ilvl w:val="0"/>
+          <w:numId w:val="3"/>
+        </w:numPr>
+      </w:pPr>
+      <w:r>
+        <w:rPr>
+          <w:highlight w:val="yellow"/>
+        </w:rPr>
+        <w:t>It</w:t>
+      </w:r>
+      <w:r>
+        <w:t xml:space="preserve"> </w:t>
+      </w:r>
+      <w:r>
+        <w:rPr>
+          <w:highlight w:val="yellow"/>
+        </w:rPr>
+        <w:t>was</w:t>
+      </w:r>
+      <w:r>
+        <w:t xml:space="preserve"> a </w:t>
+      </w:r>
+      <w:r>
+        <w:rPr>
+          <w:highlight w:val="yellow"/>
+        </w:rPr>
+        <w:t>cold</w:t>
+      </w:r>
+      <w:r>
+        <w:t xml:space="preserve">, </w:t>
+      </w:r>
+      <w:r>
+        <w:rPr>
+          <w:highlight w:val="yellow"/>
+        </w:rPr>
+        <w:t>windy</w:t>
+      </w:r>
+      <w:r>
+        <w:t xml:space="preserve"> </w:t>
+      </w:r>
+      <w:r>
+        <w:rPr>
+          <w:highlight w:val="yellow"/>
+        </w:rPr>
+        <w:t>day</w:t>
+      </w:r>
+      <w:r>
+        <w:t xml:space="preserve">, </w:t>
+      </w:r>
+      <w:r>
+        <w:rPr>
+          <w:highlight w:val="yellow"/>
+        </w:rPr>
+        <w:t>but</w:t>
+      </w:r>
+      <w:r>
+        <w:t xml:space="preserve"> </w:t>
+      </w:r>
+      <w:r>
+        <w:rPr>
+          <w:highlight w:val="yellow"/>
+        </w:rPr>
+        <w:t>many</w:t>
+      </w:r>
+      <w:r>
+        <w:t xml:space="preserve"> </w:t>
+      </w:r>
+      <w:r>
+        <w:rPr>
+          <w:highlight w:val="yellow"/>
+        </w:rPr>
+        <w:t>children</w:t>
+      </w:r>
+      <w:r>
+        <w:t xml:space="preserve"> did </w:t>
+      </w:r>
+      <w:r>
+        <w:rPr>
+          <w:highlight w:val="yellow"/>
+        </w:rPr>
+        <w:t>not</w:t>
+      </w:r>
+      <w:r>
+        <w:t xml:space="preserve"> have </w:t>
+      </w:r>
+      <w:r>
+        <w:rPr>
+          <w:highlight w:val="yellow"/>
+        </w:rPr>
+        <w:t>coats</w:t>
+      </w:r>
+      <w:r>
+        <w:t>.</w:t>
+      </w:r>
+      <w:r>
+        <w:t xml:space="preserve">  10/13 or 10/17</w:t>
+      </w:r>
+    </w:p>
+    <w:p/>
+    <w:p>
+      <w:pPr>
+        <w:pStyle w:val="ListParagraph"/>
+        <w:numPr>
+          <w:ilvl w:val="0"/>
+          <w:numId w:val="3"/>
+        </w:numPr>
+      </w:pPr>
+      <w:r>
+        <w:rPr>
+          <w:highlight w:val="yellow"/>
+        </w:rPr>
+        <w:t>Many</w:t>
+      </w:r>
+      <w:r>
+        <w:t xml:space="preserve"> </w:t>
+      </w:r>
+      <w:r>
+        <w:rPr>
+          <w:highlight w:val="yellow"/>
+        </w:rPr>
+        <w:t>children</w:t>
+      </w:r>
+      <w:r>
+        <w:t xml:space="preserve"> had no </w:t>
+      </w:r>
+      <w:r>
+        <w:rPr>
+          <w:highlight w:val="yellow"/>
+        </w:rPr>
+        <w:t>coats</w:t>
+      </w:r>
+      <w:r>
+        <w:t xml:space="preserve">, despite the </w:t>
+      </w:r>
+      <w:r>
+        <w:rPr>
+          <w:highlight w:val="yellow"/>
+        </w:rPr>
+        <w:t>cold</w:t>
+      </w:r>
+      <w:r>
+        <w:t xml:space="preserve"> and wind that </w:t>
+      </w:r>
+      <w:r>
+        <w:rPr>
+          <w:highlight w:val="yellow"/>
+        </w:rPr>
+        <w:t>day</w:t>
+      </w:r>
+      <w:r>
+        <w:t>.</w:t>
+      </w:r>
+      <w:r>
+        <w:t xml:space="preserve">  5/12 or 5/17</w:t>
+      </w:r>
+    </w:p>
+    <w:p/>
+    <w:p/>
+    <w:p/>
+    <w:p/>
+    <w:p/>
+    <w:p>
+      <w:r>
+        <w:t>You broke large sentences into smaller sentences.</w:t>
+      </w:r>
     </w:p>
     <w:p>
       <w:r>
@@ -91,6 +571,670 @@
     </w:sectPr>
   </w:body>
 </w:document>
+</file>
+
+<file path=word/numbering.xml><?xml version="1.0" encoding="utf-8"?>
+<w:numbering xmlns:wpc="http://schemas.microsoft.com/office/word/2010/wordprocessingCanvas" xmlns:mo="http://schemas.microsoft.com/office/mac/office/2008/main" xmlns:mc="http://schemas.openxmlformats.org/markup-compatibility/2006" xmlns:mv="urn:schemas-microsoft-com:mac:vml" xmlns:o="urn:schemas-microsoft-com:office:office" xmlns:r="http://schemas.openxmlformats.org/officeDocument/2006/relationships" xmlns:m="http://schemas.openxmlformats.org/officeDocument/2006/math" xmlns:v="urn:schemas-microsoft-com:vml" xmlns:wp14="http://schemas.microsoft.com/office/word/2010/wordprocessingDrawing" xmlns:wp="http://schemas.openxmlformats.org/drawingml/2006/wordprocessingDrawing" xmlns:w10="urn:schemas-microsoft-com:office:word" xmlns:w="http://schemas.openxmlformats.org/wordprocessingml/2006/main" xmlns:w14="http://schemas.microsoft.com/office/word/2010/wordml" xmlns:wpg="http://schemas.microsoft.com/office/word/2010/wordprocessingGroup" xmlns:wpi="http://schemas.microsoft.com/office/word/2010/wordprocessingInk" xmlns:wne="http://schemas.microsoft.com/office/word/2006/wordml" xmlns:wps="http://schemas.microsoft.com/office/word/2010/wordprocessingShape" mc:Ignorable="w14 wp14">
+  <w:abstractNum w:abstractNumId="0">
+    <w:nsid w:val="0B0F714E"/>
+    <w:multiLevelType w:val="hybridMultilevel"/>
+    <w:tmpl w:val="A9FEE054"/>
+    <w:lvl w:ilvl="0" w:tplc="DCBE2396">
+      <w:start w:val="1"/>
+      <w:numFmt w:val="decimal"/>
+      <w:lvlRestart w:val="0"/>
+      <w:lvlText w:val="%1."/>
+      <w:lvlJc w:val="left"/>
+      <w:pPr>
+        <w:ind w:left="773" w:hanging="360"/>
+      </w:pPr>
+    </w:lvl>
+    <w:lvl w:ilvl="1" w:tplc="04090019" w:tentative="1">
+      <w:start w:val="1"/>
+      <w:numFmt w:val="lowerLetter"/>
+      <w:lvlText w:val="%2."/>
+      <w:lvlJc w:val="left"/>
+      <w:pPr>
+        <w:ind w:left="1493" w:hanging="360"/>
+      </w:pPr>
+    </w:lvl>
+    <w:lvl w:ilvl="2" w:tplc="0409001B" w:tentative="1">
+      <w:start w:val="1"/>
+      <w:numFmt w:val="lowerRoman"/>
+      <w:lvlText w:val="%3."/>
+      <w:lvlJc w:val="right"/>
+      <w:pPr>
+        <w:ind w:left="2213" w:hanging="180"/>
+      </w:pPr>
+    </w:lvl>
+    <w:lvl w:ilvl="3" w:tplc="0409000F" w:tentative="1">
+      <w:start w:val="1"/>
+      <w:numFmt w:val="decimal"/>
+      <w:lvlText w:val="%4."/>
+      <w:lvlJc w:val="left"/>
+      <w:pPr>
+        <w:ind w:left="2933" w:hanging="360"/>
+      </w:pPr>
+    </w:lvl>
+    <w:lvl w:ilvl="4" w:tplc="04090019" w:tentative="1">
+      <w:start w:val="1"/>
+      <w:numFmt w:val="lowerLetter"/>
+      <w:lvlText w:val="%5."/>
+      <w:lvlJc w:val="left"/>
+      <w:pPr>
+        <w:ind w:left="3653" w:hanging="360"/>
+      </w:pPr>
+    </w:lvl>
+    <w:lvl w:ilvl="5" w:tplc="0409001B" w:tentative="1">
+      <w:start w:val="1"/>
+      <w:numFmt w:val="lowerRoman"/>
+      <w:lvlText w:val="%6."/>
+      <w:lvlJc w:val="right"/>
+      <w:pPr>
+        <w:ind w:left="4373" w:hanging="180"/>
+      </w:pPr>
+    </w:lvl>
+    <w:lvl w:ilvl="6" w:tplc="0409000F" w:tentative="1">
+      <w:start w:val="1"/>
+      <w:numFmt w:val="decimal"/>
+      <w:lvlText w:val="%7."/>
+      <w:lvlJc w:val="left"/>
+      <w:pPr>
+        <w:ind w:left="5093" w:hanging="360"/>
+      </w:pPr>
+    </w:lvl>
+    <w:lvl w:ilvl="7" w:tplc="04090019" w:tentative="1">
+      <w:start w:val="1"/>
+      <w:numFmt w:val="lowerLetter"/>
+      <w:lvlText w:val="%8."/>
+      <w:lvlJc w:val="left"/>
+      <w:pPr>
+        <w:ind w:left="5813" w:hanging="360"/>
+      </w:pPr>
+    </w:lvl>
+    <w:lvl w:ilvl="8" w:tplc="0409001B" w:tentative="1">
+      <w:start w:val="1"/>
+      <w:numFmt w:val="lowerRoman"/>
+      <w:lvlText w:val="%9."/>
+      <w:lvlJc w:val="right"/>
+      <w:pPr>
+        <w:ind w:left="6533" w:hanging="180"/>
+      </w:pPr>
+    </w:lvl>
+  </w:abstractNum>
+  <w:abstractNum w:abstractNumId="1">
+    <w:nsid w:val="344F01D2"/>
+    <w:multiLevelType w:val="hybridMultilevel"/>
+    <w:tmpl w:val="07CEC33E"/>
+    <w:lvl w:ilvl="0" w:tplc="0409000F">
+      <w:start w:val="1"/>
+      <w:numFmt w:val="decimal"/>
+      <w:lvlText w:val="%1."/>
+      <w:lvlJc w:val="left"/>
+      <w:pPr>
+        <w:ind w:left="720" w:hanging="360"/>
+      </w:pPr>
+      <w:rPr>
+        <w:rFonts w:hint="default"/>
+      </w:rPr>
+    </w:lvl>
+    <w:lvl w:ilvl="1" w:tplc="04090019" w:tentative="1">
+      <w:start w:val="1"/>
+      <w:numFmt w:val="lowerLetter"/>
+      <w:lvlText w:val="%2."/>
+      <w:lvlJc w:val="left"/>
+      <w:pPr>
+        <w:ind w:left="1440" w:hanging="360"/>
+      </w:pPr>
+    </w:lvl>
+    <w:lvl w:ilvl="2" w:tplc="0409001B" w:tentative="1">
+      <w:start w:val="1"/>
+      <w:numFmt w:val="lowerRoman"/>
+      <w:lvlText w:val="%3."/>
+      <w:lvlJc w:val="right"/>
+      <w:pPr>
+        <w:ind w:left="2160" w:hanging="180"/>
+      </w:pPr>
+    </w:lvl>
+    <w:lvl w:ilvl="3" w:tplc="0409000F" w:tentative="1">
+      <w:start w:val="1"/>
+      <w:numFmt w:val="decimal"/>
+      <w:lvlText w:val="%4."/>
+      <w:lvlJc w:val="left"/>
+      <w:pPr>
+        <w:ind w:left="2880" w:hanging="360"/>
+      </w:pPr>
+    </w:lvl>
+    <w:lvl w:ilvl="4" w:tplc="04090019" w:tentative="1">
+      <w:start w:val="1"/>
+      <w:numFmt w:val="lowerLetter"/>
+      <w:lvlText w:val="%5."/>
+      <w:lvlJc w:val="left"/>
+      <w:pPr>
+        <w:ind w:left="3600" w:hanging="360"/>
+      </w:pPr>
+    </w:lvl>
+    <w:lvl w:ilvl="5" w:tplc="0409001B" w:tentative="1">
+      <w:start w:val="1"/>
+      <w:numFmt w:val="lowerRoman"/>
+      <w:lvlText w:val="%6."/>
+      <w:lvlJc w:val="right"/>
+      <w:pPr>
+        <w:ind w:left="4320" w:hanging="180"/>
+      </w:pPr>
+    </w:lvl>
+    <w:lvl w:ilvl="6" w:tplc="0409000F" w:tentative="1">
+      <w:start w:val="1"/>
+      <w:numFmt w:val="decimal"/>
+      <w:lvlText w:val="%7."/>
+      <w:lvlJc w:val="left"/>
+      <w:pPr>
+        <w:ind w:left="5040" w:hanging="360"/>
+      </w:pPr>
+    </w:lvl>
+    <w:lvl w:ilvl="7" w:tplc="04090019" w:tentative="1">
+      <w:start w:val="1"/>
+      <w:numFmt w:val="lowerLetter"/>
+      <w:lvlText w:val="%8."/>
+      <w:lvlJc w:val="left"/>
+      <w:pPr>
+        <w:ind w:left="5760" w:hanging="360"/>
+      </w:pPr>
+    </w:lvl>
+    <w:lvl w:ilvl="8" w:tplc="0409001B" w:tentative="1">
+      <w:start w:val="1"/>
+      <w:numFmt w:val="lowerRoman"/>
+      <w:lvlText w:val="%9."/>
+      <w:lvlJc w:val="right"/>
+      <w:pPr>
+        <w:ind w:left="6480" w:hanging="180"/>
+      </w:pPr>
+    </w:lvl>
+  </w:abstractNum>
+  <w:abstractNum w:abstractNumId="2">
+    <w:nsid w:val="3519509D"/>
+    <w:multiLevelType w:val="multilevel"/>
+    <w:tmpl w:val="D2B64696"/>
+    <w:lvl w:ilvl="0">
+      <w:start w:val="1"/>
+      <w:numFmt w:val="decimal"/>
+      <w:lvlRestart w:val="0"/>
+      <w:lvlText w:val="%1."/>
+      <w:lvlJc w:val="left"/>
+      <w:pPr>
+        <w:ind w:left="720" w:hanging="360"/>
+      </w:pPr>
+    </w:lvl>
+    <w:lvl w:ilvl="1">
+      <w:start w:val="1"/>
+      <w:numFmt w:val="lowerLetter"/>
+      <w:lvlText w:val="%2."/>
+      <w:lvlJc w:val="left"/>
+      <w:pPr>
+        <w:ind w:left="1440" w:hanging="360"/>
+      </w:pPr>
+    </w:lvl>
+    <w:lvl w:ilvl="2">
+      <w:start w:val="1"/>
+      <w:numFmt w:val="lowerRoman"/>
+      <w:lvlText w:val="%3."/>
+      <w:lvlJc w:val="right"/>
+      <w:pPr>
+        <w:ind w:left="2160" w:hanging="180"/>
+      </w:pPr>
+    </w:lvl>
+    <w:lvl w:ilvl="3">
+      <w:start w:val="1"/>
+      <w:numFmt w:val="decimal"/>
+      <w:lvlText w:val="%4."/>
+      <w:lvlJc w:val="left"/>
+      <w:pPr>
+        <w:ind w:left="2880" w:hanging="360"/>
+      </w:pPr>
+    </w:lvl>
+    <w:lvl w:ilvl="4">
+      <w:start w:val="1"/>
+      <w:numFmt w:val="lowerLetter"/>
+      <w:lvlText w:val="%5."/>
+      <w:lvlJc w:val="left"/>
+      <w:pPr>
+        <w:ind w:left="3600" w:hanging="360"/>
+      </w:pPr>
+    </w:lvl>
+    <w:lvl w:ilvl="5">
+      <w:start w:val="1"/>
+      <w:numFmt w:val="lowerRoman"/>
+      <w:lvlText w:val="%6."/>
+      <w:lvlJc w:val="right"/>
+      <w:pPr>
+        <w:ind w:left="4320" w:hanging="180"/>
+      </w:pPr>
+    </w:lvl>
+    <w:lvl w:ilvl="6">
+      <w:start w:val="1"/>
+      <w:numFmt w:val="decimal"/>
+      <w:lvlText w:val="%7."/>
+      <w:lvlJc w:val="left"/>
+      <w:pPr>
+        <w:ind w:left="5040" w:hanging="360"/>
+      </w:pPr>
+    </w:lvl>
+    <w:lvl w:ilvl="7">
+      <w:start w:val="1"/>
+      <w:numFmt w:val="lowerLetter"/>
+      <w:lvlText w:val="%8."/>
+      <w:lvlJc w:val="left"/>
+      <w:pPr>
+        <w:ind w:left="5760" w:hanging="360"/>
+      </w:pPr>
+    </w:lvl>
+    <w:lvl w:ilvl="8">
+      <w:start w:val="1"/>
+      <w:numFmt w:val="lowerRoman"/>
+      <w:lvlText w:val="%9."/>
+      <w:lvlJc w:val="right"/>
+      <w:pPr>
+        <w:ind w:left="6480" w:hanging="180"/>
+      </w:pPr>
+    </w:lvl>
+  </w:abstractNum>
+  <w:abstractNum w:abstractNumId="3">
+    <w:nsid w:val="36D71756"/>
+    <w:multiLevelType w:val="hybridMultilevel"/>
+    <w:tmpl w:val="DE6ECB00"/>
+    <w:lvl w:ilvl="0" w:tplc="DCBE2396">
+      <w:start w:val="1"/>
+      <w:numFmt w:val="decimal"/>
+      <w:lvlRestart w:val="0"/>
+      <w:lvlText w:val="%1."/>
+      <w:lvlJc w:val="left"/>
+      <w:pPr>
+        <w:ind w:left="720" w:hanging="360"/>
+      </w:pPr>
+    </w:lvl>
+    <w:lvl w:ilvl="1" w:tplc="04090019" w:tentative="1">
+      <w:start w:val="1"/>
+      <w:numFmt w:val="lowerLetter"/>
+      <w:lvlText w:val="%2."/>
+      <w:lvlJc w:val="left"/>
+      <w:pPr>
+        <w:ind w:left="1440" w:hanging="360"/>
+      </w:pPr>
+    </w:lvl>
+    <w:lvl w:ilvl="2" w:tplc="0409001B" w:tentative="1">
+      <w:start w:val="1"/>
+      <w:numFmt w:val="lowerRoman"/>
+      <w:lvlText w:val="%3."/>
+      <w:lvlJc w:val="right"/>
+      <w:pPr>
+        <w:ind w:left="2160" w:hanging="180"/>
+      </w:pPr>
+    </w:lvl>
+    <w:lvl w:ilvl="3" w:tplc="0409000F" w:tentative="1">
+      <w:start w:val="1"/>
+      <w:numFmt w:val="decimal"/>
+      <w:lvlText w:val="%4."/>
+      <w:lvlJc w:val="left"/>
+      <w:pPr>
+        <w:ind w:left="2880" w:hanging="360"/>
+      </w:pPr>
+    </w:lvl>
+    <w:lvl w:ilvl="4" w:tplc="04090019" w:tentative="1">
+      <w:start w:val="1"/>
+      <w:numFmt w:val="lowerLetter"/>
+      <w:lvlText w:val="%5."/>
+      <w:lvlJc w:val="left"/>
+      <w:pPr>
+        <w:ind w:left="3600" w:hanging="360"/>
+      </w:pPr>
+    </w:lvl>
+    <w:lvl w:ilvl="5" w:tplc="0409001B" w:tentative="1">
+      <w:start w:val="1"/>
+      <w:numFmt w:val="lowerRoman"/>
+      <w:lvlText w:val="%6."/>
+      <w:lvlJc w:val="right"/>
+      <w:pPr>
+        <w:ind w:left="4320" w:hanging="180"/>
+      </w:pPr>
+    </w:lvl>
+    <w:lvl w:ilvl="6" w:tplc="0409000F" w:tentative="1">
+      <w:start w:val="1"/>
+      <w:numFmt w:val="decimal"/>
+      <w:lvlText w:val="%7."/>
+      <w:lvlJc w:val="left"/>
+      <w:pPr>
+        <w:ind w:left="5040" w:hanging="360"/>
+      </w:pPr>
+    </w:lvl>
+    <w:lvl w:ilvl="7" w:tplc="04090019" w:tentative="1">
+      <w:start w:val="1"/>
+      <w:numFmt w:val="lowerLetter"/>
+      <w:lvlText w:val="%8."/>
+      <w:lvlJc w:val="left"/>
+      <w:pPr>
+        <w:ind w:left="5760" w:hanging="360"/>
+      </w:pPr>
+    </w:lvl>
+    <w:lvl w:ilvl="8" w:tplc="0409001B" w:tentative="1">
+      <w:start w:val="1"/>
+      <w:numFmt w:val="lowerRoman"/>
+      <w:lvlText w:val="%9."/>
+      <w:lvlJc w:val="right"/>
+      <w:pPr>
+        <w:ind w:left="6480" w:hanging="180"/>
+      </w:pPr>
+    </w:lvl>
+  </w:abstractNum>
+  <w:abstractNum w:abstractNumId="4">
+    <w:nsid w:val="38F71C09"/>
+    <w:multiLevelType w:val="hybridMultilevel"/>
+    <w:tmpl w:val="6F7670E8"/>
+    <w:lvl w:ilvl="0" w:tplc="362A4F94">
+      <w:start w:val="1"/>
+      <w:numFmt w:val="bullet"/>
+      <w:lvlRestart w:val="0"/>
+      <w:lvlText w:val=""/>
+      <w:lvlJc w:val="left"/>
+      <w:pPr>
+        <w:ind w:left="720" w:hanging="360"/>
+      </w:pPr>
+      <w:rPr>
+        <w:rFonts w:ascii="Symbol" w:hAnsi="Symbol" w:hint="default"/>
+      </w:rPr>
+    </w:lvl>
+    <w:lvl w:ilvl="1" w:tplc="04090003" w:tentative="1">
+      <w:start w:val="1"/>
+      <w:numFmt w:val="bullet"/>
+      <w:lvlText w:val="o"/>
+      <w:lvlJc w:val="left"/>
+      <w:pPr>
+        <w:ind w:left="1440" w:hanging="360"/>
+      </w:pPr>
+      <w:rPr>
+        <w:rFonts w:ascii="Courier New" w:hAnsi="Courier New" w:hint="default"/>
+      </w:rPr>
+    </w:lvl>
+    <w:lvl w:ilvl="2" w:tplc="04090005" w:tentative="1">
+      <w:start w:val="1"/>
+      <w:numFmt w:val="bullet"/>
+      <w:lvlText w:val=""/>
+      <w:lvlJc w:val="left"/>
+      <w:pPr>
+        <w:ind w:left="2160" w:hanging="360"/>
+      </w:pPr>
+      <w:rPr>
+        <w:rFonts w:ascii="Wingdings" w:hAnsi="Wingdings" w:hint="default"/>
+      </w:rPr>
+    </w:lvl>
+    <w:lvl w:ilvl="3" w:tplc="04090001" w:tentative="1">
+      <w:start w:val="1"/>
+      <w:numFmt w:val="bullet"/>
+      <w:lvlText w:val=""/>
+      <w:lvlJc w:val="left"/>
+      <w:pPr>
+        <w:ind w:left="2880" w:hanging="360"/>
+      </w:pPr>
+      <w:rPr>
+        <w:rFonts w:ascii="Symbol" w:hAnsi="Symbol" w:hint="default"/>
+      </w:rPr>
+    </w:lvl>
+    <w:lvl w:ilvl="4" w:tplc="04090003" w:tentative="1">
+      <w:start w:val="1"/>
+      <w:numFmt w:val="bullet"/>
+      <w:lvlText w:val="o"/>
+      <w:lvlJc w:val="left"/>
+      <w:pPr>
+        <w:ind w:left="3600" w:hanging="360"/>
+      </w:pPr>
+      <w:rPr>
+        <w:rFonts w:ascii="Courier New" w:hAnsi="Courier New" w:hint="default"/>
+      </w:rPr>
+    </w:lvl>
+    <w:lvl w:ilvl="5" w:tplc="04090005" w:tentative="1">
+      <w:start w:val="1"/>
+      <w:numFmt w:val="bullet"/>
+      <w:lvlText w:val=""/>
+      <w:lvlJc w:val="left"/>
+      <w:pPr>
+        <w:ind w:left="4320" w:hanging="360"/>
+      </w:pPr>
+      <w:rPr>
+        <w:rFonts w:ascii="Wingdings" w:hAnsi="Wingdings" w:hint="default"/>
+      </w:rPr>
+    </w:lvl>
+    <w:lvl w:ilvl="6" w:tplc="04090001" w:tentative="1">
+      <w:start w:val="1"/>
+      <w:numFmt w:val="bullet"/>
+      <w:lvlText w:val=""/>
+      <w:lvlJc w:val="left"/>
+      <w:pPr>
+        <w:ind w:left="5040" w:hanging="360"/>
+      </w:pPr>
+      <w:rPr>
+        <w:rFonts w:ascii="Symbol" w:hAnsi="Symbol" w:hint="default"/>
+      </w:rPr>
+    </w:lvl>
+    <w:lvl w:ilvl="7" w:tplc="04090003" w:tentative="1">
+      <w:start w:val="1"/>
+      <w:numFmt w:val="bullet"/>
+      <w:lvlText w:val="o"/>
+      <w:lvlJc w:val="left"/>
+      <w:pPr>
+        <w:ind w:left="5760" w:hanging="360"/>
+      </w:pPr>
+      <w:rPr>
+        <w:rFonts w:ascii="Courier New" w:hAnsi="Courier New" w:hint="default"/>
+      </w:rPr>
+    </w:lvl>
+    <w:lvl w:ilvl="8" w:tplc="04090005" w:tentative="1">
+      <w:start w:val="1"/>
+      <w:numFmt w:val="bullet"/>
+      <w:lvlText w:val=""/>
+      <w:lvlJc w:val="left"/>
+      <w:pPr>
+        <w:ind w:left="6480" w:hanging="360"/>
+      </w:pPr>
+      <w:rPr>
+        <w:rFonts w:ascii="Wingdings" w:hAnsi="Wingdings" w:hint="default"/>
+      </w:rPr>
+    </w:lvl>
+  </w:abstractNum>
+  <w:abstractNum w:abstractNumId="5">
+    <w:nsid w:val="43BA0863"/>
+    <w:multiLevelType w:val="hybridMultilevel"/>
+    <w:tmpl w:val="D2B64696"/>
+    <w:lvl w:ilvl="0" w:tplc="DCBE2396">
+      <w:start w:val="1"/>
+      <w:numFmt w:val="decimal"/>
+      <w:lvlRestart w:val="0"/>
+      <w:lvlText w:val="%1."/>
+      <w:lvlJc w:val="left"/>
+      <w:pPr>
+        <w:ind w:left="720" w:hanging="360"/>
+      </w:pPr>
+    </w:lvl>
+    <w:lvl w:ilvl="1" w:tplc="04090019" w:tentative="1">
+      <w:start w:val="1"/>
+      <w:numFmt w:val="lowerLetter"/>
+      <w:lvlText w:val="%2."/>
+      <w:lvlJc w:val="left"/>
+      <w:pPr>
+        <w:ind w:left="1440" w:hanging="360"/>
+      </w:pPr>
+    </w:lvl>
+    <w:lvl w:ilvl="2" w:tplc="0409001B" w:tentative="1">
+      <w:start w:val="1"/>
+      <w:numFmt w:val="lowerRoman"/>
+      <w:lvlText w:val="%3."/>
+      <w:lvlJc w:val="right"/>
+      <w:pPr>
+        <w:ind w:left="2160" w:hanging="180"/>
+      </w:pPr>
+    </w:lvl>
+    <w:lvl w:ilvl="3" w:tplc="0409000F" w:tentative="1">
+      <w:start w:val="1"/>
+      <w:numFmt w:val="decimal"/>
+      <w:lvlText w:val="%4."/>
+      <w:lvlJc w:val="left"/>
+      <w:pPr>
+        <w:ind w:left="2880" w:hanging="360"/>
+      </w:pPr>
+    </w:lvl>
+    <w:lvl w:ilvl="4" w:tplc="04090019" w:tentative="1">
+      <w:start w:val="1"/>
+      <w:numFmt w:val="lowerLetter"/>
+      <w:lvlText w:val="%5."/>
+      <w:lvlJc w:val="left"/>
+      <w:pPr>
+        <w:ind w:left="3600" w:hanging="360"/>
+      </w:pPr>
+    </w:lvl>
+    <w:lvl w:ilvl="5" w:tplc="0409001B" w:tentative="1">
+      <w:start w:val="1"/>
+      <w:numFmt w:val="lowerRoman"/>
+      <w:lvlText w:val="%6."/>
+      <w:lvlJc w:val="right"/>
+      <w:pPr>
+        <w:ind w:left="4320" w:hanging="180"/>
+      </w:pPr>
+    </w:lvl>
+    <w:lvl w:ilvl="6" w:tplc="0409000F" w:tentative="1">
+      <w:start w:val="1"/>
+      <w:numFmt w:val="decimal"/>
+      <w:lvlText w:val="%7."/>
+      <w:lvlJc w:val="left"/>
+      <w:pPr>
+        <w:ind w:left="5040" w:hanging="360"/>
+      </w:pPr>
+    </w:lvl>
+    <w:lvl w:ilvl="7" w:tplc="04090019" w:tentative="1">
+      <w:start w:val="1"/>
+      <w:numFmt w:val="lowerLetter"/>
+      <w:lvlText w:val="%8."/>
+      <w:lvlJc w:val="left"/>
+      <w:pPr>
+        <w:ind w:left="5760" w:hanging="360"/>
+      </w:pPr>
+    </w:lvl>
+    <w:lvl w:ilvl="8" w:tplc="0409001B" w:tentative="1">
+      <w:start w:val="1"/>
+      <w:numFmt w:val="lowerRoman"/>
+      <w:lvlText w:val="%9."/>
+      <w:lvlJc w:val="right"/>
+      <w:pPr>
+        <w:ind w:left="6480" w:hanging="180"/>
+      </w:pPr>
+    </w:lvl>
+  </w:abstractNum>
+  <w:abstractNum w:abstractNumId="6">
+    <w:nsid w:val="53BE64E5"/>
+    <w:multiLevelType w:val="hybridMultilevel"/>
+    <w:tmpl w:val="F6BE5F56"/>
+    <w:lvl w:ilvl="0" w:tplc="DCBE2396">
+      <w:start w:val="1"/>
+      <w:numFmt w:val="decimal"/>
+      <w:lvlRestart w:val="0"/>
+      <w:lvlText w:val="%1."/>
+      <w:lvlJc w:val="left"/>
+      <w:pPr>
+        <w:ind w:left="720" w:hanging="360"/>
+      </w:pPr>
+    </w:lvl>
+    <w:lvl w:ilvl="1" w:tplc="04090019" w:tentative="1">
+      <w:start w:val="1"/>
+      <w:numFmt w:val="lowerLetter"/>
+      <w:lvlText w:val="%2."/>
+      <w:lvlJc w:val="left"/>
+      <w:pPr>
+        <w:ind w:left="1440" w:hanging="360"/>
+      </w:pPr>
+    </w:lvl>
+    <w:lvl w:ilvl="2" w:tplc="0409001B" w:tentative="1">
+      <w:start w:val="1"/>
+      <w:numFmt w:val="lowerRoman"/>
+      <w:lvlText w:val="%3."/>
+      <w:lvlJc w:val="right"/>
+      <w:pPr>
+        <w:ind w:left="2160" w:hanging="180"/>
+      </w:pPr>
+    </w:lvl>
+    <w:lvl w:ilvl="3" w:tplc="0409000F" w:tentative="1">
+      <w:start w:val="1"/>
+      <w:numFmt w:val="decimal"/>
+      <w:lvlText w:val="%4."/>
+      <w:lvlJc w:val="left"/>
+      <w:pPr>
+        <w:ind w:left="2880" w:hanging="360"/>
+      </w:pPr>
+    </w:lvl>
+    <w:lvl w:ilvl="4" w:tplc="04090019" w:tentative="1">
+      <w:start w:val="1"/>
+      <w:numFmt w:val="lowerLetter"/>
+      <w:lvlText w:val="%5."/>
+      <w:lvlJc w:val="left"/>
+      <w:pPr>
+        <w:ind w:left="3600" w:hanging="360"/>
+      </w:pPr>
+    </w:lvl>
+    <w:lvl w:ilvl="5" w:tplc="0409001B" w:tentative="1">
+      <w:start w:val="1"/>
+      <w:numFmt w:val="lowerRoman"/>
+      <w:lvlText w:val="%6."/>
+      <w:lvlJc w:val="right"/>
+      <w:pPr>
+        <w:ind w:left="4320" w:hanging="180"/>
+      </w:pPr>
+    </w:lvl>
+    <w:lvl w:ilvl="6" w:tplc="0409000F" w:tentative="1">
+      <w:start w:val="1"/>
+      <w:numFmt w:val="decimal"/>
+      <w:lvlText w:val="%7."/>
+      <w:lvlJc w:val="left"/>
+      <w:pPr>
+        <w:ind w:left="5040" w:hanging="360"/>
+      </w:pPr>
+    </w:lvl>
+    <w:lvl w:ilvl="7" w:tplc="04090019" w:tentative="1">
+      <w:start w:val="1"/>
+      <w:numFmt w:val="lowerLetter"/>
+      <w:lvlText w:val="%8."/>
+      <w:lvlJc w:val="left"/>
+      <w:pPr>
+        <w:ind w:left="5760" w:hanging="360"/>
+      </w:pPr>
+    </w:lvl>
+    <w:lvl w:ilvl="8" w:tplc="0409001B" w:tentative="1">
+      <w:start w:val="1"/>
+      <w:numFmt w:val="lowerRoman"/>
+      <w:lvlText w:val="%9."/>
+      <w:lvlJc w:val="right"/>
+      <w:pPr>
+        <w:ind w:left="6480" w:hanging="180"/>
+      </w:pPr>
+    </w:lvl>
+  </w:abstractNum>
+  <w:num w:numId="1">
+    <w:abstractNumId w:val="1"/>
+  </w:num>
+  <w:num w:numId="2">
+    <w:abstractNumId w:val="4"/>
+  </w:num>
+  <w:num w:numId="3">
+    <w:abstractNumId w:val="6"/>
+  </w:num>
+  <w:num w:numId="4">
+    <w:abstractNumId w:val="3"/>
+  </w:num>
+  <w:num w:numId="5">
+    <w:abstractNumId w:val="0"/>
+  </w:num>
+  <w:num w:numId="6">
+    <w:abstractNumId w:val="5"/>
+  </w:num>
+  <w:num w:numId="7">
+    <w:abstractNumId w:val="2"/>
+  </w:num>
+</w:numbering>
 </file>
 
 <file path=word/styles.xml><?xml version="1.0" encoding="utf-8"?>
@@ -275,6 +1419,17 @@
     <w:uiPriority w:val="99"/>
     <w:semiHidden/>
     <w:unhideWhenUsed/>
+  </w:style>
+  <w:style w:type="paragraph" w:styleId="ListParagraph">
+    <w:name w:val="List Paragraph"/>
+    <w:basedOn w:val="Normal"/>
+    <w:uiPriority w:val="34"/>
+    <w:qFormat/>
+    <w:rsid w:val="006616A2"/>
+    <w:pPr>
+      <w:ind w:left="720"/>
+      <w:contextualSpacing/>
+    </w:pPr>
   </w:style>
 </w:styles>
 </file>
@@ -461,6 +1616,17 @@
     <w:uiPriority w:val="99"/>
     <w:semiHidden/>
     <w:unhideWhenUsed/>
+  </w:style>
+  <w:style w:type="paragraph" w:styleId="ListParagraph">
+    <w:name w:val="List Paragraph"/>
+    <w:basedOn w:val="Normal"/>
+    <w:uiPriority w:val="34"/>
+    <w:qFormat/>
+    <w:rsid w:val="006616A2"/>
+    <w:pPr>
+      <w:ind w:left="720"/>
+      <w:contextualSpacing/>
+    </w:pPr>
   </w:style>
 </w:styles>
 </file>

</xml_diff>

<commit_message>
Because of Winn-Dixie Conventions 1-4
</commit_message>
<xml_diff>
--- a/possible_other_stuff/Paraphrasing Rubric for Directory.docx
+++ b/possible_other_stuff/Paraphrasing Rubric for Directory.docx
@@ -520,189 +520,210 @@
         <w:t xml:space="preserve">goal of learning to paraphrase: </w:t>
       </w:r>
       <w:r>
+        <w:t>From reading an original text y</w:t>
+      </w:r>
+      <w:r>
+        <w:t xml:space="preserve">ou </w:t>
+      </w:r>
+      <w:r>
+        <w:t>can make your own sentences and phrases</w:t>
+      </w:r>
+      <w:r>
+        <w:t>.</w:t>
+      </w:r>
+      <w:r>
+        <w:t xml:space="preserve"> </w:t>
+      </w:r>
+      <w:r>
+        <w:t>Your new sentences and phrases</w:t>
+      </w:r>
+      <w:r>
+        <w:t xml:space="preserve"> keep t</w:t>
+      </w:r>
+      <w:r>
+        <w:t xml:space="preserve">he meaning of the original text and </w:t>
+      </w:r>
+      <w:r>
+        <w:t xml:space="preserve">may </w:t>
+      </w:r>
+      <w:r>
+        <w:t>even clarify it</w:t>
+      </w:r>
+      <w:r>
+        <w:t xml:space="preserve"> for you and your readers</w:t>
+      </w:r>
+      <w:r>
+        <w:t>.</w:t>
+      </w:r>
+      <w:r>
+        <w:t xml:space="preserve"> </w:t>
+      </w:r>
+    </w:p>
+    <w:p/>
+    <w:p>
+      <w:r>
+        <w:t xml:space="preserve">Here are the skills you will </w:t>
+      </w:r>
+      <w:r>
+        <w:t>can</w:t>
+      </w:r>
+      <w:r>
+        <w:t xml:space="preserve"> to accomplish that goal:</w:t>
+      </w:r>
+    </w:p>
+    <w:p>
+      <w:r>
         <w:t xml:space="preserve">You </w:t>
       </w:r>
       <w:r>
-        <w:t>can make your own sentences and phrases</w:t>
-      </w:r>
+        <w:t>can break</w:t>
+      </w:r>
+      <w:r>
+        <w:t xml:space="preserve"> large</w:t>
+      </w:r>
+      <w:r>
+        <w:t>r</w:t>
+      </w:r>
+      <w:r>
+        <w:t xml:space="preserve"> sentences into smaller sentences.</w:t>
+      </w:r>
+    </w:p>
+    <w:p>
+      <w:r>
+        <w:t xml:space="preserve">You </w:t>
+      </w:r>
+      <w:r>
+        <w:t>can make</w:t>
+      </w:r>
+      <w:r>
+        <w:t xml:space="preserve"> larger sentences from smaller sentences.</w:t>
+      </w:r>
+    </w:p>
+    <w:p>
+      <w:r>
+        <w:t xml:space="preserve">You </w:t>
+      </w:r>
+      <w:r>
+        <w:t>can move</w:t>
+      </w:r>
+      <w:r>
+        <w:t xml:space="preserve"> words and phrases within sentences.</w:t>
+      </w:r>
+    </w:p>
+    <w:p>
+      <w:r>
+        <w:t xml:space="preserve">You </w:t>
+      </w:r>
+      <w:r>
+        <w:t>can move</w:t>
+      </w:r>
+      <w:r>
+        <w:t xml:space="preserve"> sentences within paragraphs</w:t>
+      </w:r>
+      <w:proofErr w:type="gramStart"/>
       <w:r>
         <w:t>.</w:t>
       </w:r>
       <w:r>
+        <w:t>*</w:t>
+      </w:r>
+      <w:proofErr w:type="gramEnd"/>
+    </w:p>
+    <w:p>
+      <w:r>
+        <w:t>You can change participial phrases into predicates.</w:t>
+      </w:r>
+    </w:p>
+    <w:p>
+      <w:r>
+        <w:t>You can change predicates into participial phrases.</w:t>
+      </w:r>
+    </w:p>
+    <w:p>
+      <w:r>
+        <w:t>You can change passive constructions to active ones.</w:t>
+      </w:r>
+    </w:p>
+    <w:p>
+      <w:r>
+        <w:t>You can change active constructions to passive ones.</w:t>
+      </w:r>
+    </w:p>
+    <w:p>
+      <w:r>
+        <w:t>You can add the words that have been left out but are implied through ellipsis.</w:t>
+      </w:r>
+    </w:p>
+    <w:p>
+      <w:r>
+        <w:t>You can use ellipsis to leave out words.</w:t>
+      </w:r>
+    </w:p>
+    <w:p>
+      <w:r>
+        <w:t>You can substitute synonyms for less familiar words.</w:t>
+      </w:r>
+    </w:p>
+    <w:p>
+      <w:r>
+        <w:t>You can substitute</w:t>
+      </w:r>
+      <w:r>
+        <w:t xml:space="preserve"> antecedents for pronouns.</w:t>
+      </w:r>
+    </w:p>
+    <w:p>
+      <w:r>
+        <w:t xml:space="preserve">You </w:t>
+      </w:r>
+      <w:r>
+        <w:t xml:space="preserve">can substitute </w:t>
+      </w:r>
+      <w:r>
+        <w:t>pronouns for antecedents.</w:t>
+      </w:r>
+    </w:p>
+    <w:p>
+      <w:r>
+        <w:t xml:space="preserve">You </w:t>
+      </w:r>
+      <w:r>
+        <w:t xml:space="preserve">can </w:t>
+      </w:r>
+      <w:r>
+        <w:t>replace</w:t>
+      </w:r>
+      <w:r>
         <w:t xml:space="preserve"> </w:t>
       </w:r>
       <w:r>
-        <w:t>Your new sentences and phrases</w:t>
-      </w:r>
-      <w:r>
-        <w:t xml:space="preserve"> keep t</w:t>
-      </w:r>
-      <w:r>
-        <w:t xml:space="preserve">he meaning of the original text and </w:t>
-      </w:r>
-      <w:r>
-        <w:t>even clarify it</w:t>
-      </w:r>
-      <w:r>
-        <w:t xml:space="preserve"> for you and your readers</w:t>
+        <w:t xml:space="preserve">words and phrases for the variables that </w:t>
+      </w:r>
+      <w:r>
+        <w:t xml:space="preserve">can </w:t>
+      </w:r>
+      <w:r>
+        <w:t>stand for them (e.g., otherwise, elsewhere).</w:t>
+      </w:r>
+    </w:p>
+    <w:p>
+      <w:r>
+        <w:t xml:space="preserve">You </w:t>
+      </w:r>
+      <w:r>
+        <w:t xml:space="preserve">can substitute </w:t>
+      </w:r>
+      <w:r>
+        <w:t xml:space="preserve">variables (e.g., otherwise, elsewhere) for words and phrases they </w:t>
+      </w:r>
+      <w:r>
+        <w:t>can replace</w:t>
       </w:r>
       <w:r>
         <w:t>.</w:t>
-      </w:r>
-      <w:r>
-        <w:t xml:space="preserve"> </w:t>
-      </w:r>
-    </w:p>
-    <w:p/>
-    <w:p>
-      <w:r>
-        <w:t>Here are the skills you will use</w:t>
-      </w:r>
-      <w:r>
-        <w:t xml:space="preserve"> to accomplish that goal:</w:t>
-      </w:r>
-    </w:p>
-    <w:p>
-      <w:r>
-        <w:t xml:space="preserve">You </w:t>
-      </w:r>
-      <w:r>
-        <w:t>can break</w:t>
-      </w:r>
-      <w:r>
-        <w:t xml:space="preserve"> large</w:t>
-      </w:r>
-      <w:r>
-        <w:t>r</w:t>
-      </w:r>
-      <w:r>
-        <w:t xml:space="preserve"> sentences into smaller sentences.</w:t>
-      </w:r>
-    </w:p>
-    <w:p>
-      <w:r>
-        <w:t xml:space="preserve">You </w:t>
-      </w:r>
-      <w:r>
-        <w:t>can make</w:t>
-      </w:r>
-      <w:r>
-        <w:t xml:space="preserve"> larger sentences from smaller sentences.</w:t>
-      </w:r>
-    </w:p>
-    <w:p>
-      <w:r>
-        <w:t xml:space="preserve">You </w:t>
-      </w:r>
-      <w:r>
-        <w:t>can move</w:t>
-      </w:r>
-      <w:r>
-        <w:t xml:space="preserve"> words and phrases within sentences.</w:t>
-      </w:r>
-    </w:p>
-    <w:p>
-      <w:r>
-        <w:t xml:space="preserve">You </w:t>
-      </w:r>
-      <w:r>
-        <w:t>can move</w:t>
-      </w:r>
-      <w:r>
-        <w:t xml:space="preserve"> sentences within paragraphs</w:t>
-      </w:r>
-      <w:proofErr w:type="gramStart"/>
-      <w:r>
-        <w:t>.</w:t>
-      </w:r>
-      <w:r>
-        <w:t>*</w:t>
-      </w:r>
-      <w:proofErr w:type="gramEnd"/>
-    </w:p>
-    <w:p>
-      <w:r>
-        <w:t>You can change participial phrases into predicates.</w:t>
-      </w:r>
-    </w:p>
-    <w:p>
-      <w:r>
-        <w:t>You can change predicates into participial phrases.</w:t>
-      </w:r>
-    </w:p>
-    <w:p>
-      <w:r>
-        <w:t>You can change passive constructions to active ones.</w:t>
-      </w:r>
-    </w:p>
-    <w:p>
-      <w:r>
-        <w:t>You can change active constructions to passive ones.</w:t>
-      </w:r>
-    </w:p>
-    <w:p>
-      <w:r>
-        <w:t xml:space="preserve">You can add the words that have been left out but are </w:t>
-      </w:r>
-      <w:r>
-        <w:t xml:space="preserve">implied </w:t>
-      </w:r>
-      <w:r>
-        <w:t>through ellipsis.</w:t>
-      </w:r>
-    </w:p>
-    <w:p>
-      <w:r>
-        <w:t>You can use ellipsis to leave out words.</w:t>
-      </w:r>
-    </w:p>
-    <w:p>
-      <w:r>
-        <w:t>You can substitute synonyms for less familiar words.</w:t>
       </w:r>
       <w:bookmarkStart w:id="0" w:name="_GoBack"/>
       <w:bookmarkEnd w:id="0"/>
-    </w:p>
-    <w:p>
-      <w:r>
-        <w:t>You can substitute</w:t>
-      </w:r>
-      <w:r>
-        <w:t xml:space="preserve"> antecedents for pronouns.</w:t>
-      </w:r>
-    </w:p>
-    <w:p>
-      <w:r>
-        <w:t xml:space="preserve">You </w:t>
-      </w:r>
-      <w:r>
-        <w:t xml:space="preserve">can substitute </w:t>
-      </w:r>
-      <w:r>
-        <w:t>pronouns for antecedents.</w:t>
-      </w:r>
-    </w:p>
-    <w:p>
-      <w:r>
-        <w:t xml:space="preserve">You </w:t>
-      </w:r>
-      <w:r>
-        <w:t xml:space="preserve">can substitute </w:t>
-      </w:r>
-      <w:r>
-        <w:t>words and phrases for the variables that stand for them (e.g., otherwise, elsewhere).</w:t>
-      </w:r>
-    </w:p>
-    <w:p>
-      <w:r>
-        <w:t xml:space="preserve">You </w:t>
-      </w:r>
-      <w:r>
-        <w:t xml:space="preserve">can substitute </w:t>
-      </w:r>
-      <w:r>
-        <w:t>variables (e.g., otherwise, elsewhere) for words and phrases they stand for.</w:t>
-      </w:r>
     </w:p>
     <w:p/>
     <w:p>
@@ -1401,6 +1422,92 @@
       <w:start w:val="1"/>
       <w:numFmt w:val="decimal"/>
       <w:lvlRestart w:val="0"/>
+      <w:lvlText w:val="%1."/>
+      <w:lvlJc w:val="left"/>
+      <w:pPr>
+        <w:ind w:left="720" w:hanging="360"/>
+      </w:pPr>
+    </w:lvl>
+    <w:lvl w:ilvl="1" w:tplc="04090019" w:tentative="1">
+      <w:start w:val="1"/>
+      <w:numFmt w:val="lowerLetter"/>
+      <w:lvlText w:val="%2."/>
+      <w:lvlJc w:val="left"/>
+      <w:pPr>
+        <w:ind w:left="1440" w:hanging="360"/>
+      </w:pPr>
+    </w:lvl>
+    <w:lvl w:ilvl="2" w:tplc="0409001B" w:tentative="1">
+      <w:start w:val="1"/>
+      <w:numFmt w:val="lowerRoman"/>
+      <w:lvlText w:val="%3."/>
+      <w:lvlJc w:val="right"/>
+      <w:pPr>
+        <w:ind w:left="2160" w:hanging="180"/>
+      </w:pPr>
+    </w:lvl>
+    <w:lvl w:ilvl="3" w:tplc="0409000F" w:tentative="1">
+      <w:start w:val="1"/>
+      <w:numFmt w:val="decimal"/>
+      <w:lvlText w:val="%4."/>
+      <w:lvlJc w:val="left"/>
+      <w:pPr>
+        <w:ind w:left="2880" w:hanging="360"/>
+      </w:pPr>
+    </w:lvl>
+    <w:lvl w:ilvl="4" w:tplc="04090019" w:tentative="1">
+      <w:start w:val="1"/>
+      <w:numFmt w:val="lowerLetter"/>
+      <w:lvlText w:val="%5."/>
+      <w:lvlJc w:val="left"/>
+      <w:pPr>
+        <w:ind w:left="3600" w:hanging="360"/>
+      </w:pPr>
+    </w:lvl>
+    <w:lvl w:ilvl="5" w:tplc="0409001B" w:tentative="1">
+      <w:start w:val="1"/>
+      <w:numFmt w:val="lowerRoman"/>
+      <w:lvlText w:val="%6."/>
+      <w:lvlJc w:val="right"/>
+      <w:pPr>
+        <w:ind w:left="4320" w:hanging="180"/>
+      </w:pPr>
+    </w:lvl>
+    <w:lvl w:ilvl="6" w:tplc="0409000F" w:tentative="1">
+      <w:start w:val="1"/>
+      <w:numFmt w:val="decimal"/>
+      <w:lvlText w:val="%7."/>
+      <w:lvlJc w:val="left"/>
+      <w:pPr>
+        <w:ind w:left="5040" w:hanging="360"/>
+      </w:pPr>
+    </w:lvl>
+    <w:lvl w:ilvl="7" w:tplc="04090019" w:tentative="1">
+      <w:start w:val="1"/>
+      <w:numFmt w:val="lowerLetter"/>
+      <w:lvlText w:val="%8."/>
+      <w:lvlJc w:val="left"/>
+      <w:pPr>
+        <w:ind w:left="5760" w:hanging="360"/>
+      </w:pPr>
+    </w:lvl>
+    <w:lvl w:ilvl="8" w:tplc="0409001B" w:tentative="1">
+      <w:start w:val="1"/>
+      <w:numFmt w:val="lowerRoman"/>
+      <w:lvlText w:val="%9."/>
+      <w:lvlJc w:val="right"/>
+      <w:pPr>
+        <w:ind w:left="6480" w:hanging="180"/>
+      </w:pPr>
+    </w:lvl>
+  </w:abstractNum>
+  <w:abstractNum w:abstractNumId="7">
+    <w:nsid w:val="64347CF0"/>
+    <w:multiLevelType w:val="hybridMultilevel"/>
+    <w:tmpl w:val="B29EDCDC"/>
+    <w:lvl w:ilvl="0" w:tplc="0409000F">
+      <w:start w:val="1"/>
+      <w:numFmt w:val="decimal"/>
       <w:lvlText w:val="%1."/>
       <w:lvlJc w:val="left"/>
       <w:pPr>
@@ -1500,6 +1607,9 @@
   </w:num>
   <w:num w:numId="7">
     <w:abstractNumId w:val="2"/>
+  </w:num>
+  <w:num w:numId="8">
+    <w:abstractNumId w:val="7"/>
   </w:num>
 </w:numbering>
 </file>

</xml_diff>